<commit_message>
updated Εξεταση_LL(1), made topdown parser with header file for tree class
Τελος θεμα 3
</commit_message>
<xml_diff>
--- a/Θεμα_3 Γεωργιαδης Νικολαος/Εξέταση_LL(1).docx
+++ b/Θεμα_3 Γεωργιαδης Νικολαος/Εξέταση_LL(1).docx
@@ -224,7 +224,6 @@
           <w:rFonts w:ascii="Calibri" w:hAnsi="Calibri" w:cs="Calibri"/>
           <w:sz w:val="44"/>
           <w:szCs w:val="44"/>
-          <w:lang w:val="en-US"/>
         </w:rPr>
         <w:t>→*</w:t>
       </w:r>
@@ -241,7 +240,6 @@
           <w:rFonts w:ascii="Calibri" w:hAnsi="Calibri" w:cs="Calibri"/>
           <w:sz w:val="44"/>
           <w:szCs w:val="44"/>
-          <w:lang w:val="en-US"/>
         </w:rPr>
         <w:t xml:space="preserve"> | -</w:t>
       </w:r>
@@ -258,7 +256,6 @@
           <w:rFonts w:ascii="Calibri" w:hAnsi="Calibri" w:cs="Calibri"/>
           <w:sz w:val="44"/>
           <w:szCs w:val="44"/>
-          <w:lang w:val="en-US"/>
         </w:rPr>
         <w:t xml:space="preserve"> |+</w:t>
       </w:r>
@@ -275,7 +272,6 @@
           <w:rFonts w:ascii="Calibri" w:hAnsi="Calibri" w:cs="Calibri"/>
           <w:sz w:val="44"/>
           <w:szCs w:val="44"/>
-          <w:lang w:val="en-US"/>
         </w:rPr>
         <w:t xml:space="preserve">| </w:t>
       </w:r>
@@ -303,7 +299,6 @@
           <w:rFonts w:ascii="Calibri" w:hAnsi="Calibri" w:cs="Calibri"/>
           <w:sz w:val="44"/>
           <w:szCs w:val="44"/>
-          <w:lang w:val="en-US"/>
         </w:rPr>
       </w:pPr>
       <w:r>
@@ -319,7 +314,6 @@
           <w:rFonts w:ascii="Calibri" w:hAnsi="Calibri" w:cs="Calibri"/>
           <w:sz w:val="44"/>
           <w:szCs w:val="44"/>
-          <w:lang w:val="en-US"/>
         </w:rPr>
         <w:t>:</w:t>
       </w:r>
@@ -330,7 +324,6 @@
           <w:rFonts w:ascii="Calibri" w:hAnsi="Calibri" w:cs="Calibri"/>
           <w:sz w:val="44"/>
           <w:szCs w:val="44"/>
-          <w:lang w:val="en-US"/>
         </w:rPr>
       </w:pPr>
     </w:p>
@@ -6759,23 +6752,6 @@
                 <w:szCs w:val="44"/>
               </w:rPr>
             </w:pPr>
-            <w:r>
-              <w:rPr>
-                <w:color w:val="000000" w:themeColor="text1"/>
-                <w:sz w:val="44"/>
-                <w:szCs w:val="44"/>
-                <w:lang w:val="en-US"/>
-              </w:rPr>
-              <w:t>Z→</w:t>
-            </w:r>
-            <w:r>
-              <w:rPr>
-                <w:color w:val="000000" w:themeColor="text1"/>
-                <w:sz w:val="44"/>
-                <w:szCs w:val="44"/>
-              </w:rPr>
-              <w:t>ε</w:t>
-            </w:r>
           </w:p>
         </w:tc>
         <w:tc>
@@ -7296,6 +7272,23 @@
                 <w:lang w:val="en-US"/>
               </w:rPr>
             </w:pPr>
+            <w:r>
+              <w:rPr>
+                <w:color w:val="000000" w:themeColor="text1"/>
+                <w:sz w:val="44"/>
+                <w:szCs w:val="44"/>
+                <w:lang w:val="en-US"/>
+              </w:rPr>
+              <w:t>Z→</w:t>
+            </w:r>
+            <w:r>
+              <w:rPr>
+                <w:color w:val="000000" w:themeColor="text1"/>
+                <w:sz w:val="44"/>
+                <w:szCs w:val="44"/>
+              </w:rPr>
+              <w:t>ε</w:t>
+            </w:r>
           </w:p>
         </w:tc>
         <w:tc>
@@ -7556,7 +7549,39 @@
           <w:sz w:val="44"/>
           <w:szCs w:val="44"/>
         </w:rPr>
-        <w:t>την πρώτη γραμμή και πρώτη στήλη</w:t>
+        <w:t xml:space="preserve">την </w:t>
+      </w:r>
+      <w:r>
+        <w:rPr>
+          <w:color w:val="000000" w:themeColor="text1"/>
+          <w:sz w:val="44"/>
+          <w:szCs w:val="44"/>
+        </w:rPr>
+        <w:t xml:space="preserve">δεύτερη </w:t>
+      </w:r>
+      <w:r>
+        <w:rPr>
+          <w:color w:val="000000" w:themeColor="text1"/>
+          <w:sz w:val="44"/>
+          <w:szCs w:val="44"/>
+        </w:rPr>
+        <w:t xml:space="preserve">γραμμή και </w:t>
+      </w:r>
+      <w:r>
+        <w:rPr>
+          <w:color w:val="000000" w:themeColor="text1"/>
+          <w:sz w:val="44"/>
+          <w:szCs w:val="44"/>
+        </w:rPr>
+        <w:t xml:space="preserve">δεύτερη </w:t>
+      </w:r>
+      <w:r>
+        <w:rPr>
+          <w:color w:val="000000" w:themeColor="text1"/>
+          <w:sz w:val="44"/>
+          <w:szCs w:val="44"/>
+        </w:rPr>
+        <w:t>στήλη</w:t>
       </w:r>
       <w:r>
         <w:rPr>
@@ -7706,71 +7731,53 @@
         </w:rPr>
         <w:t xml:space="preserve">τη </w:t>
       </w:r>
-      <w:proofErr w:type="spellStart"/>
-      <w:r>
-        <w:rPr>
-          <w:color w:val="000000" w:themeColor="text1"/>
-          <w:sz w:val="44"/>
-          <w:szCs w:val="44"/>
-        </w:rPr>
-        <w:t>πρ</w:t>
-      </w:r>
-      <w:r>
-        <w:rPr>
-          <w:color w:val="000000" w:themeColor="text1"/>
-          <w:sz w:val="44"/>
-          <w:szCs w:val="44"/>
-        </w:rPr>
-        <w:t>ώ</w:t>
-      </w:r>
-      <w:r>
-        <w:rPr>
-          <w:color w:val="000000" w:themeColor="text1"/>
-          <w:sz w:val="44"/>
-          <w:szCs w:val="44"/>
-        </w:rPr>
-        <w:t>τη</w:t>
-      </w:r>
-      <w:r>
-        <w:rPr>
-          <w:color w:val="000000" w:themeColor="text1"/>
-          <w:sz w:val="44"/>
-          <w:szCs w:val="44"/>
-        </w:rPr>
-        <w:t>,</w:t>
-      </w:r>
-      <w:r>
-        <w:rPr>
-          <w:color w:val="000000" w:themeColor="text1"/>
-          <w:sz w:val="44"/>
-          <w:szCs w:val="44"/>
-        </w:rPr>
-        <w:t>τρ</w:t>
-      </w:r>
-      <w:r>
-        <w:rPr>
-          <w:color w:val="000000" w:themeColor="text1"/>
-          <w:sz w:val="44"/>
-          <w:szCs w:val="44"/>
-        </w:rPr>
-        <w:t>ί</w:t>
-      </w:r>
-      <w:r>
-        <w:rPr>
-          <w:color w:val="000000" w:themeColor="text1"/>
-          <w:sz w:val="44"/>
-          <w:szCs w:val="44"/>
-        </w:rPr>
-        <w:t>τη</w:t>
-      </w:r>
-      <w:proofErr w:type="spellEnd"/>
-      <w:r>
-        <w:rPr>
-          <w:color w:val="000000" w:themeColor="text1"/>
-          <w:sz w:val="44"/>
-          <w:szCs w:val="44"/>
-        </w:rPr>
-        <w:t xml:space="preserve"> και τέταρτη</w:t>
+      <w:r>
+        <w:rPr>
+          <w:color w:val="000000" w:themeColor="text1"/>
+          <w:sz w:val="44"/>
+          <w:szCs w:val="44"/>
+        </w:rPr>
+        <w:t>δεύτερη</w:t>
+      </w:r>
+      <w:r>
+        <w:rPr>
+          <w:color w:val="000000" w:themeColor="text1"/>
+          <w:sz w:val="44"/>
+          <w:szCs w:val="44"/>
+        </w:rPr>
+        <w:t xml:space="preserve">, </w:t>
+      </w:r>
+      <w:r>
+        <w:rPr>
+          <w:color w:val="000000" w:themeColor="text1"/>
+          <w:sz w:val="44"/>
+          <w:szCs w:val="44"/>
+        </w:rPr>
+        <w:t>τέταρτη</w:t>
+      </w:r>
+      <w:r>
+        <w:rPr>
+          <w:color w:val="000000" w:themeColor="text1"/>
+          <w:sz w:val="44"/>
+          <w:szCs w:val="44"/>
+        </w:rPr>
+        <w:t xml:space="preserve"> </w:t>
+      </w:r>
+      <w:r>
+        <w:rPr>
+          <w:color w:val="000000" w:themeColor="text1"/>
+          <w:sz w:val="44"/>
+          <w:szCs w:val="44"/>
+        </w:rPr>
+        <w:t xml:space="preserve">και </w:t>
+      </w:r>
+      <w:r>
+        <w:rPr>
+          <w:color w:val="000000" w:themeColor="text1"/>
+          <w:sz w:val="44"/>
+          <w:szCs w:val="44"/>
+        </w:rPr>
+        <w:t>πέμπτη</w:t>
       </w:r>
       <w:r>
         <w:rPr>
@@ -7802,7 +7809,23 @@
           <w:sz w:val="44"/>
           <w:szCs w:val="44"/>
         </w:rPr>
-        <w:t>της δεύτερης γραμμής.</w:t>
+        <w:t xml:space="preserve">της </w:t>
+      </w:r>
+      <w:r>
+        <w:rPr>
+          <w:color w:val="000000" w:themeColor="text1"/>
+          <w:sz w:val="44"/>
+          <w:szCs w:val="44"/>
+        </w:rPr>
+        <w:t>τρίτης</w:t>
+      </w:r>
+      <w:r>
+        <w:rPr>
+          <w:color w:val="000000" w:themeColor="text1"/>
+          <w:sz w:val="44"/>
+          <w:szCs w:val="44"/>
+        </w:rPr>
+        <w:t xml:space="preserve"> γραμμής.</w:t>
       </w:r>
     </w:p>
     <w:p>
@@ -7935,23 +7958,47 @@
           <w:sz w:val="44"/>
           <w:szCs w:val="44"/>
         </w:rPr>
-        <w:t xml:space="preserve">στη πρώτη στήλη της </w:t>
-      </w:r>
-      <w:r>
-        <w:rPr>
-          <w:color w:val="000000" w:themeColor="text1"/>
-          <w:sz w:val="44"/>
-          <w:szCs w:val="44"/>
-        </w:rPr>
-        <w:t>τρίτ</w:t>
-      </w:r>
-      <w:r>
-        <w:rPr>
-          <w:color w:val="000000" w:themeColor="text1"/>
-          <w:sz w:val="44"/>
-          <w:szCs w:val="44"/>
-        </w:rPr>
-        <w:t>ης γραμμής.</w:t>
+        <w:t xml:space="preserve">στη </w:t>
+      </w:r>
+      <w:r>
+        <w:rPr>
+          <w:color w:val="000000" w:themeColor="text1"/>
+          <w:sz w:val="44"/>
+          <w:szCs w:val="44"/>
+        </w:rPr>
+        <w:t>δεύτερη</w:t>
+      </w:r>
+      <w:r>
+        <w:rPr>
+          <w:color w:val="000000" w:themeColor="text1"/>
+          <w:sz w:val="44"/>
+          <w:szCs w:val="44"/>
+        </w:rPr>
+        <w:t xml:space="preserve"> στήλη της </w:t>
+      </w:r>
+      <w:r>
+        <w:rPr>
+          <w:color w:val="000000" w:themeColor="text1"/>
+          <w:sz w:val="44"/>
+          <w:szCs w:val="44"/>
+        </w:rPr>
+        <w:t>τ</w:t>
+      </w:r>
+      <w:r>
+        <w:rPr>
+          <w:color w:val="000000" w:themeColor="text1"/>
+          <w:sz w:val="44"/>
+          <w:szCs w:val="44"/>
+        </w:rPr>
+        <w:t>έταρτης</w:t>
+      </w:r>
+      <w:r>
+        <w:rPr>
+          <w:color w:val="000000" w:themeColor="text1"/>
+          <w:sz w:val="44"/>
+          <w:szCs w:val="44"/>
+        </w:rPr>
+        <w:t xml:space="preserve"> γραμμής.</w:t>
       </w:r>
     </w:p>
     <w:p>
@@ -8034,7 +8081,39 @@
           <w:sz w:val="44"/>
           <w:szCs w:val="44"/>
         </w:rPr>
-        <w:t>στη τρίτη στήλη της τρίτης γραμμής.</w:t>
+        <w:t>στη τ</w:t>
+      </w:r>
+      <w:r>
+        <w:rPr>
+          <w:color w:val="000000" w:themeColor="text1"/>
+          <w:sz w:val="44"/>
+          <w:szCs w:val="44"/>
+        </w:rPr>
+        <w:t xml:space="preserve">έταρτη </w:t>
+      </w:r>
+      <w:r>
+        <w:rPr>
+          <w:color w:val="000000" w:themeColor="text1"/>
+          <w:sz w:val="44"/>
+          <w:szCs w:val="44"/>
+        </w:rPr>
+        <w:t>στήλη της τ</w:t>
+      </w:r>
+      <w:r>
+        <w:rPr>
+          <w:color w:val="000000" w:themeColor="text1"/>
+          <w:sz w:val="44"/>
+          <w:szCs w:val="44"/>
+        </w:rPr>
+        <w:t>έταρτης</w:t>
+      </w:r>
+      <w:r>
+        <w:rPr>
+          <w:color w:val="000000" w:themeColor="text1"/>
+          <w:sz w:val="44"/>
+          <w:szCs w:val="44"/>
+        </w:rPr>
+        <w:t xml:space="preserve"> γραμμής.</w:t>
       </w:r>
     </w:p>
     <w:p>
@@ -8117,7 +8196,55 @@
           <w:sz w:val="44"/>
           <w:szCs w:val="44"/>
         </w:rPr>
-        <w:t>στη τέταρτη στήλη της τρίτης γραμμής.</w:t>
+        <w:t>σ</w:t>
+      </w:r>
+      <w:r>
+        <w:rPr>
+          <w:color w:val="000000" w:themeColor="text1"/>
+          <w:sz w:val="44"/>
+          <w:szCs w:val="44"/>
+        </w:rPr>
+        <w:t>τη</w:t>
+      </w:r>
+      <w:r>
+        <w:rPr>
+          <w:color w:val="000000" w:themeColor="text1"/>
+          <w:sz w:val="44"/>
+          <w:szCs w:val="44"/>
+        </w:rPr>
+        <w:t xml:space="preserve"> πέμπτη</w:t>
+      </w:r>
+      <w:r>
+        <w:rPr>
+          <w:color w:val="000000" w:themeColor="text1"/>
+          <w:sz w:val="44"/>
+          <w:szCs w:val="44"/>
+        </w:rPr>
+        <w:t xml:space="preserve"> στήλη της </w:t>
+      </w:r>
+      <w:r>
+        <w:rPr>
+          <w:color w:val="000000" w:themeColor="text1"/>
+          <w:sz w:val="44"/>
+          <w:szCs w:val="44"/>
+        </w:rPr>
+        <w:t>τέταρτη</w:t>
+      </w:r>
+      <w:r>
+        <w:rPr>
+          <w:color w:val="000000" w:themeColor="text1"/>
+          <w:sz w:val="44"/>
+          <w:szCs w:val="44"/>
+        </w:rPr>
+        <w:t xml:space="preserve">ς </w:t>
+      </w:r>
+      <w:r>
+        <w:rPr>
+          <w:color w:val="000000" w:themeColor="text1"/>
+          <w:sz w:val="44"/>
+          <w:szCs w:val="44"/>
+        </w:rPr>
+        <w:t>γραμμής.</w:t>
       </w:r>
     </w:p>
     <w:p>
@@ -8200,7 +8327,55 @@
           <w:sz w:val="44"/>
           <w:szCs w:val="44"/>
         </w:rPr>
-        <w:t>στη πέμπτη στήλη της τέταρτης γραμμής.</w:t>
+        <w:t>στη</w:t>
+      </w:r>
+      <w:r>
+        <w:rPr>
+          <w:color w:val="000000" w:themeColor="text1"/>
+          <w:sz w:val="44"/>
+          <w:szCs w:val="44"/>
+        </w:rPr>
+        <w:t>ν</w:t>
+      </w:r>
+      <w:r>
+        <w:rPr>
+          <w:color w:val="000000" w:themeColor="text1"/>
+          <w:sz w:val="44"/>
+          <w:szCs w:val="44"/>
+        </w:rPr>
+        <w:t xml:space="preserve"> </w:t>
+      </w:r>
+      <w:r>
+        <w:rPr>
+          <w:color w:val="000000" w:themeColor="text1"/>
+          <w:sz w:val="44"/>
+          <w:szCs w:val="44"/>
+        </w:rPr>
+        <w:t>έκτη</w:t>
+      </w:r>
+      <w:r>
+        <w:rPr>
+          <w:color w:val="000000" w:themeColor="text1"/>
+          <w:sz w:val="44"/>
+          <w:szCs w:val="44"/>
+        </w:rPr>
+        <w:t xml:space="preserve"> στήλη της </w:t>
+      </w:r>
+      <w:r>
+        <w:rPr>
+          <w:color w:val="000000" w:themeColor="text1"/>
+          <w:sz w:val="44"/>
+          <w:szCs w:val="44"/>
+        </w:rPr>
+        <w:t>πέμπτης</w:t>
+      </w:r>
+      <w:r>
+        <w:rPr>
+          <w:color w:val="000000" w:themeColor="text1"/>
+          <w:sz w:val="44"/>
+          <w:szCs w:val="44"/>
+        </w:rPr>
+        <w:t xml:space="preserve"> γραμμής.</w:t>
       </w:r>
     </w:p>
     <w:p>
@@ -8283,7 +8458,39 @@
           <w:sz w:val="44"/>
           <w:szCs w:val="44"/>
         </w:rPr>
-        <w:t>Στην έκτη στήλη της τέταρτης γραμμής.</w:t>
+        <w:t xml:space="preserve">Στην </w:t>
+      </w:r>
+      <w:r>
+        <w:rPr>
+          <w:color w:val="000000" w:themeColor="text1"/>
+          <w:sz w:val="44"/>
+          <w:szCs w:val="44"/>
+        </w:rPr>
+        <w:t>έβδομη</w:t>
+      </w:r>
+      <w:r>
+        <w:rPr>
+          <w:color w:val="000000" w:themeColor="text1"/>
+          <w:sz w:val="44"/>
+          <w:szCs w:val="44"/>
+        </w:rPr>
+        <w:t xml:space="preserve"> στήλη της </w:t>
+      </w:r>
+      <w:r>
+        <w:rPr>
+          <w:color w:val="000000" w:themeColor="text1"/>
+          <w:sz w:val="44"/>
+          <w:szCs w:val="44"/>
+        </w:rPr>
+        <w:t>πέμπτης</w:t>
+      </w:r>
+      <w:r>
+        <w:rPr>
+          <w:color w:val="000000" w:themeColor="text1"/>
+          <w:sz w:val="44"/>
+          <w:szCs w:val="44"/>
+        </w:rPr>
+        <w:t xml:space="preserve"> γραμμής.</w:t>
       </w:r>
     </w:p>
     <w:p>
@@ -8366,7 +8573,39 @@
           <w:sz w:val="44"/>
           <w:szCs w:val="44"/>
         </w:rPr>
-        <w:t>στη έβδομη στήλη της τέταρτης γραμμής.</w:t>
+        <w:t xml:space="preserve">στη </w:t>
+      </w:r>
+      <w:r>
+        <w:rPr>
+          <w:color w:val="000000" w:themeColor="text1"/>
+          <w:sz w:val="44"/>
+          <w:szCs w:val="44"/>
+        </w:rPr>
+        <w:t>όγδοη</w:t>
+      </w:r>
+      <w:r>
+        <w:rPr>
+          <w:color w:val="000000" w:themeColor="text1"/>
+          <w:sz w:val="44"/>
+          <w:szCs w:val="44"/>
+        </w:rPr>
+        <w:t xml:space="preserve"> στήλη της </w:t>
+      </w:r>
+      <w:r>
+        <w:rPr>
+          <w:color w:val="000000" w:themeColor="text1"/>
+          <w:sz w:val="44"/>
+          <w:szCs w:val="44"/>
+        </w:rPr>
+        <w:t>πέμπτης</w:t>
+      </w:r>
+      <w:r>
+        <w:rPr>
+          <w:color w:val="000000" w:themeColor="text1"/>
+          <w:sz w:val="44"/>
+          <w:szCs w:val="44"/>
+        </w:rPr>
+        <w:t xml:space="preserve"> γραμμής.</w:t>
       </w:r>
     </w:p>
     <w:p>
@@ -8505,7 +8744,39 @@
           <w:sz w:val="44"/>
           <w:szCs w:val="44"/>
         </w:rPr>
-        <w:t xml:space="preserve"> δεύτερη στήλη της πρώτης γραμμής.</w:t>
+        <w:t xml:space="preserve"> </w:t>
+      </w:r>
+      <w:r>
+        <w:rPr>
+          <w:color w:val="000000" w:themeColor="text1"/>
+          <w:sz w:val="44"/>
+          <w:szCs w:val="44"/>
+        </w:rPr>
+        <w:t>τρίτη</w:t>
+      </w:r>
+      <w:r>
+        <w:rPr>
+          <w:color w:val="000000" w:themeColor="text1"/>
+          <w:sz w:val="44"/>
+          <w:szCs w:val="44"/>
+        </w:rPr>
+        <w:t xml:space="preserve"> στήλη της </w:t>
+      </w:r>
+      <w:r>
+        <w:rPr>
+          <w:color w:val="000000" w:themeColor="text1"/>
+          <w:sz w:val="44"/>
+          <w:szCs w:val="44"/>
+        </w:rPr>
+        <w:t>πέμπτης</w:t>
+      </w:r>
+      <w:r>
+        <w:rPr>
+          <w:color w:val="000000" w:themeColor="text1"/>
+          <w:sz w:val="44"/>
+          <w:szCs w:val="44"/>
+        </w:rPr>
+        <w:t xml:space="preserve"> γραμμής.</w:t>
       </w:r>
     </w:p>
     <w:p>
@@ -9999,15 +10270,6 @@
 </file>
 
 <file path=customXml/item1.xml><?xml version="1.0" encoding="utf-8"?>
-<?mso-contentType ?>
-<FormTemplates xmlns="http://schemas.microsoft.com/sharepoint/v3/contenttype/forms">
-  <Display>DocumentLibraryForm</Display>
-  <Edit>DocumentLibraryForm</Edit>
-  <New>DocumentLibraryForm</New>
-</FormTemplates>
-</file>
-
-<file path=customXml/item2.xml><?xml version="1.0" encoding="utf-8"?>
 <ct:contentTypeSchema xmlns:ct="http://schemas.microsoft.com/office/2006/metadata/contentType" xmlns:ma="http://schemas.microsoft.com/office/2006/metadata/properties/metaAttributes" ct:_="" ma:_="" ma:contentTypeName="Document" ma:contentTypeID="0x010100B09BEE68B5696F47AF772A5DB70EA3AC" ma:contentTypeVersion="0" ma:contentTypeDescription="Create a new document." ma:contentTypeScope="" ma:versionID="8c5f754b552bd3ecdc4c3c2fbf0d385e">
   <xsd:schema xmlns:xsd="http://www.w3.org/2001/XMLSchema" xmlns:xs="http://www.w3.org/2001/XMLSchema" xmlns:p="http://schemas.microsoft.com/office/2006/metadata/properties" targetNamespace="http://schemas.microsoft.com/office/2006/metadata/properties" ma:root="true" ma:fieldsID="ed44f4195c03375f2472e7c9f929db1c">
     <xsd:element name="properties">
@@ -10121,25 +10383,26 @@
 </ct:contentTypeSchema>
 </file>
 
-<file path=customXml/item3.xml><?xml version="1.0" encoding="utf-8"?>
-<b:Sources xmlns:b="http://schemas.openxmlformats.org/officeDocument/2006/bibliography" xmlns="http://schemas.openxmlformats.org/officeDocument/2006/bibliography" SelectedStyle="\APASixthEditionOfficeOnline.xsl" StyleName="APA" Version="6"/>
+<file path=customXml/item2.xml><?xml version="1.0" encoding="utf-8"?>
+<?mso-contentType ?>
+<FormTemplates xmlns="http://schemas.microsoft.com/sharepoint/v3/contenttype/forms">
+  <Display>DocumentLibraryForm</Display>
+  <Edit>DocumentLibraryForm</Edit>
+  <New>DocumentLibraryForm</New>
+</FormTemplates>
 </file>
 
-<file path=customXml/item4.xml><?xml version="1.0" encoding="utf-8"?>
+<file path=customXml/item3.xml><?xml version="1.0" encoding="utf-8"?>
 <p:properties xmlns:p="http://schemas.microsoft.com/office/2006/metadata/properties" xmlns:xsi="http://www.w3.org/2001/XMLSchema-instance" xmlns:pc="http://schemas.microsoft.com/office/infopath/2007/PartnerControls">
   <documentManagement/>
 </p:properties>
 </file>
 
-<file path=customXml/itemProps1.xml><?xml version="1.0" encoding="utf-8"?>
-<ds:datastoreItem xmlns:ds="http://schemas.openxmlformats.org/officeDocument/2006/customXml" ds:itemID="{066129F9-FEE4-4BC9-BBC5-43CCA5FB0887}">
-  <ds:schemaRefs>
-    <ds:schemaRef ds:uri="http://schemas.microsoft.com/sharepoint/v3/contenttype/forms"/>
-  </ds:schemaRefs>
-</ds:datastoreItem>
+<file path=customXml/item4.xml><?xml version="1.0" encoding="utf-8"?>
+<b:Sources xmlns:b="http://schemas.openxmlformats.org/officeDocument/2006/bibliography" xmlns="http://schemas.openxmlformats.org/officeDocument/2006/bibliography" SelectedStyle="\APASixthEditionOfficeOnline.xsl" StyleName="APA" Version="6"/>
 </file>
 
-<file path=customXml/itemProps2.xml><?xml version="1.0" encoding="utf-8"?>
+<file path=customXml/itemProps1.xml><?xml version="1.0" encoding="utf-8"?>
 <ds:datastoreItem xmlns:ds="http://schemas.openxmlformats.org/officeDocument/2006/customXml" ds:itemID="{8F06EB28-509A-467F-BAA4-98A3F7D7D392}">
   <ds:schemaRefs>
     <ds:schemaRef ds:uri="http://schemas.microsoft.com/office/2006/metadata/contentType"/>
@@ -10155,25 +10418,27 @@
 </ds:datastoreItem>
 </file>
 
+<file path=customXml/itemProps2.xml><?xml version="1.0" encoding="utf-8"?>
+<ds:datastoreItem xmlns:ds="http://schemas.openxmlformats.org/officeDocument/2006/customXml" ds:itemID="{066129F9-FEE4-4BC9-BBC5-43CCA5FB0887}">
+  <ds:schemaRefs>
+    <ds:schemaRef ds:uri="http://schemas.microsoft.com/sharepoint/v3/contenttype/forms"/>
+  </ds:schemaRefs>
+</ds:datastoreItem>
+</file>
+
 <file path=customXml/itemProps3.xml><?xml version="1.0" encoding="utf-8"?>
+<ds:datastoreItem xmlns:ds="http://schemas.openxmlformats.org/officeDocument/2006/customXml" ds:itemID="{C32373BC-B133-441F-A99B-DB8584D5B616}">
+  <ds:schemaRefs>
+    <ds:schemaRef ds:uri="http://schemas.microsoft.com/office/2006/metadata/properties"/>
+    <ds:schemaRef ds:uri="http://schemas.microsoft.com/office/infopath/2007/PartnerControls"/>
+  </ds:schemaRefs>
+</ds:datastoreItem>
+</file>
+
+<file path=customXml/itemProps4.xml><?xml version="1.0" encoding="utf-8"?>
 <ds:datastoreItem xmlns:ds="http://schemas.openxmlformats.org/officeDocument/2006/customXml" ds:itemID="{B7E315A1-7A4E-42B1-AA20-612DC407CABA}">
   <ds:schemaRefs>
     <ds:schemaRef ds:uri="http://schemas.openxmlformats.org/officeDocument/2006/bibliography"/>
   </ds:schemaRefs>
 </ds:datastoreItem>
-</file>
-
-<file path=customXml/itemProps4.xml><?xml version="1.0" encoding="utf-8"?>
-<ds:datastoreItem xmlns:ds="http://schemas.openxmlformats.org/officeDocument/2006/customXml" ds:itemID="{C32373BC-B133-441F-A99B-DB8584D5B616}">
-  <ds:schemaRefs>
-    <ds:schemaRef ds:uri="http://schemas.microsoft.com/office/2006/metadata/properties"/>
-    <ds:schemaRef ds:uri="http://schemas.microsoft.com/office/2006/documentManagement/types"/>
-    <ds:schemaRef ds:uri="http://purl.org/dc/elements/1.1/"/>
-    <ds:schemaRef ds:uri="http://purl.org/dc/terms/"/>
-    <ds:schemaRef ds:uri="http://schemas.microsoft.com/office/infopath/2007/PartnerControls"/>
-    <ds:schemaRef ds:uri="http://schemas.openxmlformats.org/package/2006/metadata/core-properties"/>
-    <ds:schemaRef ds:uri="http://www.w3.org/XML/1998/namespace"/>
-    <ds:schemaRef ds:uri="http://purl.org/dc/dcmitype/"/>
-  </ds:schemaRefs>
-</ds:datastoreItem>
 </file>
</xml_diff>